<commit_message>
Added more text to the documentation file
</commit_message>
<xml_diff>
--- a/docs/CropRotationDocumentation.docx
+++ b/docs/CropRotationDocumentation.docx
@@ -44,12 +44,441 @@
         <w:t xml:space="preserve">3/12/2021</w:t>
       </w:r>
     </w:p>
-    <w:bookmarkStart w:id="21" w:name="r-markdown"/>
+    <w:bookmarkStart w:id="28" w:name="synopsis"/>
+    <w:p>
+      <w:pPr>
+        <w:pStyle w:val="Heading1"/>
+      </w:pPr>
+      <w:r>
+        <w:t xml:space="preserve">Synopsis</w:t>
+      </w:r>
+    </w:p>
+    <w:p>
+      <w:pPr>
+        <w:pStyle w:val="FirstParagraph"/>
+      </w:pPr>
+      <w:r>
+        <w:t xml:space="preserve">The Crop Rotation model attempts to allocate crops to fields such that the consumption needs of the</w:t>
+      </w:r>
+      <w:r>
+        <w:t xml:space="preserve"> </w:t>
+      </w:r>
+      <w:r>
+        <w:t xml:space="preserve">user are satisfied while adhering to a set of constraints, described below.</w:t>
+      </w:r>
+    </w:p>
+    <w:bookmarkStart w:id="20" w:name="elements-of-the-model"/>
     <w:p>
       <w:pPr>
         <w:pStyle w:val="Heading2"/>
       </w:pPr>
       <w:r>
+        <w:t xml:space="preserve">Elements of the model</w:t>
+      </w:r>
+    </w:p>
+    <w:p>
+      <w:pPr>
+        <w:pStyle w:val="FirstParagraph"/>
+      </w:pPr>
+      <w:r>
+        <w:t xml:space="preserve">There are some basic components of the model that are required for the model to exist. These are:</w:t>
+      </w:r>
+    </w:p>
+    <w:p>
+      <w:pPr>
+        <w:numPr>
+          <w:ilvl w:val="0"/>
+          <w:numId w:val="1001"/>
+        </w:numPr>
+        <w:pStyle w:val="Compact"/>
+      </w:pPr>
+      <w:r>
+        <w:t xml:space="preserve">A</w:t>
+      </w:r>
+      <w:r>
+        <w:t xml:space="preserve"> </w:t>
+      </w:r>
+      <w:r>
+        <w:rPr>
+          <w:b/>
+        </w:rPr>
+        <w:t xml:space="preserve">Farm</w:t>
+      </w:r>
+      <w:r>
+        <w:t xml:space="preserve">, which is a collection of Fields</w:t>
+      </w:r>
+    </w:p>
+    <w:p>
+      <w:pPr>
+        <w:numPr>
+          <w:ilvl w:val="0"/>
+          <w:numId w:val="1001"/>
+        </w:numPr>
+        <w:pStyle w:val="Compact"/>
+      </w:pPr>
+      <w:r>
+        <w:rPr>
+          <w:b/>
+        </w:rPr>
+        <w:t xml:space="preserve">Fields</w:t>
+      </w:r>
+      <w:r>
+        <w:t xml:space="preserve"> </w:t>
+      </w:r>
+      <w:r>
+        <w:t xml:space="preserve">in the farm. A field is defined, in this model,</w:t>
+      </w:r>
+      <w:r>
+        <w:t xml:space="preserve"> </w:t>
+      </w:r>
+      <w:r>
+        <w:t xml:space="preserve">as the unit of land that will be planted, as a whole, with a single</w:t>
+      </w:r>
+      <w:r>
+        <w:t xml:space="preserve"> </w:t>
+      </w:r>
+      <w:r>
+        <w:t xml:space="preserve">crop. Thus it is the minimal, indivisible, planting unit.</w:t>
+      </w:r>
+      <w:r>
+        <w:t xml:space="preserve"> </w:t>
+      </w:r>
+      <w:r>
+        <w:t xml:space="preserve">The fields can be used in the determination of the rotation or can be set aside.</w:t>
+      </w:r>
+      <w:r>
+        <w:t xml:space="preserve"> </w:t>
+      </w:r>
+      <w:r>
+        <w:t xml:space="preserve">The fields have a</w:t>
+      </w:r>
+      <w:r>
+        <w:t xml:space="preserve"> </w:t>
+      </w:r>
+      <w:r>
+        <w:rPr>
+          <w:i/>
+        </w:rPr>
+        <w:t xml:space="preserve">measure</w:t>
+      </w:r>
+      <w:r>
+        <w:t xml:space="preserve">, which is under user control and there is an amount of that</w:t>
+      </w:r>
+      <w:r>
+        <w:t xml:space="preserve"> </w:t>
+      </w:r>
+      <w:r>
+        <w:rPr>
+          <w:i/>
+        </w:rPr>
+        <w:t xml:space="preserve">measure</w:t>
+      </w:r>
+      <w:r>
+        <w:t xml:space="preserve"> </w:t>
+      </w:r>
+      <w:r>
+        <w:t xml:space="preserve">in</w:t>
+      </w:r>
+      <w:r>
+        <w:t xml:space="preserve"> </w:t>
+      </w:r>
+      <w:r>
+        <w:t xml:space="preserve">each field. In a vegetable crop setting, the measure will likely be</w:t>
+      </w:r>
+      <w:r>
+        <w:t xml:space="preserve"> </w:t>
+      </w:r>
+      <w:r>
+        <w:rPr>
+          <w:i/>
+        </w:rPr>
+        <w:t xml:space="preserve">length</w:t>
+      </w:r>
+      <w:r>
+        <w:t xml:space="preserve"> </w:t>
+      </w:r>
+      <w:r>
+        <w:t xml:space="preserve">of row (feet or meters of beds or rows,</w:t>
+      </w:r>
+      <w:r>
+        <w:t xml:space="preserve"> </w:t>
+      </w:r>
+      <w:r>
+        <w:t xml:space="preserve">depending on setup); in a farm crop setting, the measure will likely be</w:t>
+      </w:r>
+      <w:r>
+        <w:t xml:space="preserve"> </w:t>
+      </w:r>
+      <w:r>
+        <w:rPr>
+          <w:i/>
+        </w:rPr>
+        <w:t xml:space="preserve">surface</w:t>
+      </w:r>
+      <w:r>
+        <w:t xml:space="preserve"> </w:t>
+      </w:r>
+      <w:r>
+        <w:t xml:space="preserve">of each field (acres or hectares in each field).</w:t>
+      </w:r>
+    </w:p>
+    <w:bookmarkEnd w:id="20"/>
+    <w:bookmarkStart w:id="23" w:name="importing-farm-data"/>
+    <w:p>
+      <w:pPr>
+        <w:pStyle w:val="Heading2"/>
+      </w:pPr>
+      <w:r>
+        <w:t xml:space="preserve">Importing Farm Data</w:t>
+      </w:r>
+    </w:p>
+    <w:p>
+      <w:pPr>
+        <w:pStyle w:val="FirstParagraph"/>
+      </w:pPr>
+      <w:r>
+        <w:t xml:space="preserve">The model accepts its data from an Excel spreadsheet with tab names that identify the elements of the model</w:t>
+      </w:r>
+      <w:r>
+        <w:t xml:space="preserve"> </w:t>
+      </w:r>
+      <w:r>
+        <w:t xml:space="preserve">and tab columns that identify the attributes of the element. Both tab names and column structure must adhere</w:t>
+      </w:r>
+      <w:r>
+        <w:t xml:space="preserve"> </w:t>
+      </w:r>
+      <w:r>
+        <w:t xml:space="preserve">to the standard format that follows. Three tabs are required in the model:</w:t>
+      </w:r>
+    </w:p>
+    <w:p>
+      <w:pPr>
+        <w:numPr>
+          <w:ilvl w:val="0"/>
+          <w:numId w:val="1002"/>
+        </w:numPr>
+        <w:pStyle w:val="Compact"/>
+      </w:pPr>
+      <w:r>
+        <w:t xml:space="preserve">Farmland</w:t>
+      </w:r>
+    </w:p>
+    <w:p>
+      <w:pPr>
+        <w:numPr>
+          <w:ilvl w:val="0"/>
+          <w:numId w:val="1002"/>
+        </w:numPr>
+        <w:pStyle w:val="Compact"/>
+      </w:pPr>
+      <w:r>
+        <w:t xml:space="preserve">Crops</w:t>
+      </w:r>
+    </w:p>
+    <w:p>
+      <w:pPr>
+        <w:numPr>
+          <w:ilvl w:val="0"/>
+          <w:numId w:val="1002"/>
+        </w:numPr>
+        <w:pStyle w:val="Compact"/>
+      </w:pPr>
+      <w:r>
+        <w:t xml:space="preserve">Demand</w:t>
+      </w:r>
+    </w:p>
+    <w:p>
+      <w:pPr>
+        <w:pStyle w:val="FirstParagraph"/>
+      </w:pPr>
+      <w:r>
+        <w:t xml:space="preserve">The spreadsheet must have at least three tabs named with the labels listed; without them the data import will fail.</w:t>
+      </w:r>
+    </w:p>
+    <w:bookmarkStart w:id="22" w:name="farmland"/>
+    <w:p>
+      <w:pPr>
+        <w:pStyle w:val="Heading3"/>
+      </w:pPr>
+      <w:r>
+        <w:t xml:space="preserve">Farmland</w:t>
+      </w:r>
+    </w:p>
+    <w:p>
+      <w:pPr>
+        <w:pStyle w:val="FirstParagraph"/>
+      </w:pPr>
+      <w:r>
+        <w:t xml:space="preserve">The</w:t>
+      </w:r>
+      <w:r>
+        <w:t xml:space="preserve"> </w:t>
+      </w:r>
+      <w:r>
+        <w:rPr>
+          <w:b/>
+        </w:rPr>
+        <w:t xml:space="preserve">Farmland</w:t>
+      </w:r>
+      <w:r>
+        <w:t xml:space="preserve"> </w:t>
+      </w:r>
+      <w:r>
+        <w:t xml:space="preserve">tab identifies the</w:t>
+      </w:r>
+      <w:r>
+        <w:t xml:space="preserve"> </w:t>
+      </w:r>
+      <w:r>
+        <w:rPr>
+          <w:b/>
+        </w:rPr>
+        <w:t xml:space="preserve">Fields</w:t>
+      </w:r>
+      <w:r>
+        <w:t xml:space="preserve"> </w:t>
+      </w:r>
+      <w:r>
+        <w:t xml:space="preserve">in the</w:t>
+      </w:r>
+      <w:r>
+        <w:t xml:space="preserve"> </w:t>
+      </w:r>
+      <w:r>
+        <w:rPr>
+          <w:b/>
+        </w:rPr>
+        <w:t xml:space="preserve">Farm</w:t>
+      </w:r>
+      <w:r>
+        <w:t xml:space="preserve"> </w:t>
+      </w:r>
+      <w:r>
+        <w:t xml:space="preserve">by name, their</w:t>
+      </w:r>
+      <w:r>
+        <w:t xml:space="preserve"> </w:t>
+      </w:r>
+      <w:r>
+        <w:rPr>
+          <w:i/>
+        </w:rPr>
+        <w:t xml:space="preserve">Measure</w:t>
+      </w:r>
+      <w:r>
+        <w:t xml:space="preserve"> </w:t>
+      </w:r>
+      <w:r>
+        <w:t xml:space="preserve">and how much land is</w:t>
+      </w:r>
+      <w:r>
+        <w:t xml:space="preserve"> </w:t>
+      </w:r>
+      <w:r>
+        <w:rPr>
+          <w:i/>
+        </w:rPr>
+        <w:t xml:space="preserve">Available</w:t>
+      </w:r>
+      <w:r>
+        <w:t xml:space="preserve">, and whether or not they should be</w:t>
+      </w:r>
+      <w:r>
+        <w:t xml:space="preserve"> </w:t>
+      </w:r>
+      <w:r>
+        <w:rPr>
+          <w:i/>
+        </w:rPr>
+        <w:t xml:space="preserve">Included</w:t>
+      </w:r>
+      <w:r>
+        <w:t xml:space="preserve"> </w:t>
+      </w:r>
+      <w:r>
+        <w:t xml:space="preserve">in the rotation (acceptable values are Y or N).</w:t>
+      </w:r>
+      <w:r>
+        <w:t xml:space="preserve"> </w:t>
+      </w:r>
+      <w:r>
+        <w:t xml:space="preserve">The contents of the</w:t>
+      </w:r>
+      <w:r>
+        <w:t xml:space="preserve"> </w:t>
+      </w:r>
+      <w:r>
+        <w:rPr>
+          <w:b/>
+        </w:rPr>
+        <w:t xml:space="preserve">Farmland</w:t>
+      </w:r>
+      <w:r>
+        <w:t xml:space="preserve"> </w:t>
+      </w:r>
+      <w:r>
+        <w:t xml:space="preserve">tab looks like this:</w:t>
+      </w:r>
+    </w:p>
+    <w:p>
+      <w:pPr>
+        <w:pStyle w:val="BodyText"/>
+      </w:pPr>
+      <w:r>
+        <w:drawing>
+          <wp:inline>
+            <wp:extent cx="5334000" cy="4519648"/>
+            <wp:effectExtent b="0" l="0" r="0" t="0"/>
+            <wp:docPr descr="Farmland Tab" title="" id="1" name="Picture"/>
+            <a:graphic>
+              <a:graphicData uri="http://schemas.openxmlformats.org/drawingml/2006/picture">
+                <pic:pic>
+                  <pic:nvPicPr>
+                    <pic:cNvPr descr="images/Farmland%20Tab.png" id="0" name="Picture"/>
+                    <pic:cNvPicPr>
+                      <a:picLocks noChangeArrowheads="1" noChangeAspect="1"/>
+                    </pic:cNvPicPr>
+                  </pic:nvPicPr>
+                  <pic:blipFill>
+                    <a:blip r:embed="rId21"/>
+                    <a:stretch>
+                      <a:fillRect/>
+                    </a:stretch>
+                  </pic:blipFill>
+                  <pic:spPr bwMode="auto">
+                    <a:xfrm>
+                      <a:off x="0" y="0"/>
+                      <a:ext cx="5334000" cy="4519648"/>
+                    </a:xfrm>
+                    <a:prstGeom prst="rect">
+                      <a:avLst/>
+                    </a:prstGeom>
+                    <a:noFill/>
+                    <a:ln w="9525">
+                      <a:noFill/>
+                      <a:headEnd/>
+                      <a:tailEnd/>
+                    </a:ln>
+                  </pic:spPr>
+                </pic:pic>
+              </a:graphicData>
+            </a:graphic>
+          </wp:inline>
+        </w:drawing>
+      </w:r>
+      <w:r>
+        <w:t xml:space="preserve"> </w:t>
+      </w:r>
+    </w:p>
+    <w:bookmarkEnd w:id="22"/>
+    <w:bookmarkEnd w:id="23"/>
+    <w:bookmarkStart w:id="25" w:name="r-markdown"/>
+    <w:p>
+      <w:pPr>
+        <w:pStyle w:val="Heading2"/>
+      </w:pPr>
+      <w:r>
         <w:t xml:space="preserve">R Markdown</w:t>
       </w:r>
     </w:p>
@@ -63,7 +492,7 @@
       <w:r>
         <w:t xml:space="preserve"> </w:t>
       </w:r>
-      <w:hyperlink r:id="rId20">
+      <w:hyperlink r:id="rId24">
         <w:r>
           <w:rPr>
             <w:rStyle w:val="Hyperlink"/>
@@ -180,8 +609,8 @@
         <w:t xml:space="preserve">##  Max.   :25.0   Max.   :120.00</w:t>
       </w:r>
     </w:p>
-    <w:bookmarkEnd w:id="21"/>
-    <w:bookmarkStart w:id="23" w:name="including-plots"/>
+    <w:bookmarkEnd w:id="25"/>
+    <w:bookmarkStart w:id="27" w:name="including-plots"/>
     <w:p>
       <w:pPr>
         <w:pStyle w:val="Heading2"/>
@@ -218,7 +647,7 @@
                     </pic:cNvPicPr>
                   </pic:nvPicPr>
                   <pic:blipFill>
-                    <a:blip r:embed="rId22"/>
+                    <a:blip r:embed="rId26"/>
                     <a:stretch>
                       <a:fillRect/>
                     </a:stretch>
@@ -268,7 +697,8 @@
         <w:t xml:space="preserve">parameter was added to the code chunk to prevent printing of the R code that generated the plot.</w:t>
       </w:r>
     </w:p>
-    <w:bookmarkEnd w:id="23"/>
+    <w:bookmarkEnd w:id="27"/>
+    <w:bookmarkEnd w:id="28"/>
     <w:sectPr/>
   </w:body>
 </w:document>
@@ -402,8 +832,117 @@
       </w:pPr>
     </w:lvl>
   </w:abstractNum>
+  <w:abstractNum w:abstractNumId="991">
+    <w:nsid w:val="ea454b4c"/>
+    <w:multiLevelType w:val="multilevel"/>
+    <w:lvl w:ilvl="0">
+      <w:numFmt w:val="bullet"/>
+      <w:lvlText w:val="•"/>
+      <w:lvlJc w:val="left"/>
+      <w:pPr>
+        <w:tabs>
+          <w:tab w:val="num" w:pos="0"/>
+        </w:tabs>
+        <w:ind w:left="480" w:hanging="480"/>
+      </w:pPr>
+    </w:lvl>
+    <w:lvl w:ilvl="1">
+      <w:numFmt w:val="bullet"/>
+      <w:lvlText w:val="–"/>
+      <w:lvlJc w:val="left"/>
+      <w:pPr>
+        <w:tabs>
+          <w:tab w:val="num" w:pos="720"/>
+        </w:tabs>
+        <w:ind w:left="1200" w:hanging="480"/>
+      </w:pPr>
+    </w:lvl>
+    <w:lvl w:ilvl="2">
+      <w:numFmt w:val="bullet"/>
+      <w:lvlText w:val="•"/>
+      <w:lvlJc w:val="left"/>
+      <w:pPr>
+        <w:tabs>
+          <w:tab w:val="num" w:pos="1440"/>
+        </w:tabs>
+        <w:ind w:left="1920" w:hanging="480"/>
+      </w:pPr>
+    </w:lvl>
+    <w:lvl w:ilvl="3">
+      <w:numFmt w:val="bullet"/>
+      <w:lvlText w:val="–"/>
+      <w:lvlJc w:val="left"/>
+      <w:pPr>
+        <w:tabs>
+          <w:tab w:val="num" w:pos="2160"/>
+        </w:tabs>
+        <w:ind w:left="2640" w:hanging="480"/>
+      </w:pPr>
+    </w:lvl>
+    <w:lvl w:ilvl="4">
+      <w:numFmt w:val="bullet"/>
+      <w:lvlText w:val="•"/>
+      <w:lvlJc w:val="left"/>
+      <w:pPr>
+        <w:tabs>
+          <w:tab w:val="num" w:pos="2880"/>
+        </w:tabs>
+        <w:ind w:left="3360" w:hanging="480"/>
+      </w:pPr>
+    </w:lvl>
+    <w:lvl w:ilvl="5">
+      <w:numFmt w:val="bullet"/>
+      <w:lvlText w:val="–"/>
+      <w:lvlJc w:val="left"/>
+      <w:pPr>
+        <w:tabs>
+          <w:tab w:val="num" w:pos="3600"/>
+        </w:tabs>
+        <w:ind w:left="4080" w:hanging="480"/>
+      </w:pPr>
+    </w:lvl>
+    <w:lvl w:ilvl="6">
+      <w:numFmt w:val="bullet"/>
+      <w:lvlText w:val="•"/>
+      <w:lvlJc w:val="left"/>
+      <w:pPr>
+        <w:tabs>
+          <w:tab w:val="num" w:pos="4320"/>
+        </w:tabs>
+        <w:ind w:left="4800" w:hanging="480"/>
+      </w:pPr>
+    </w:lvl>
+    <w:lvl w:ilvl="7">
+      <w:numFmt w:val="bullet"/>
+      <w:lvlText w:val="–"/>
+      <w:lvlJc w:val="left"/>
+      <w:pPr>
+        <w:tabs>
+          <w:tab w:val="num" w:pos="5040"/>
+        </w:tabs>
+        <w:ind w:left="5520" w:hanging="480"/>
+      </w:pPr>
+    </w:lvl>
+    <w:lvl w:ilvl="8">
+      <w:numFmt w:val="bullet"/>
+      <w:lvlText w:val="•"/>
+      <w:lvlJc w:val="left"/>
+      <w:pPr>
+        <w:tabs>
+          <w:tab w:val="num" w:pos="5760"/>
+        </w:tabs>
+        <w:ind w:left="6240" w:hanging="480"/>
+      </w:pPr>
+    </w:lvl>
+  </w:abstractNum>
   <w:num w:numId="1000">
     <w:abstractNumId w:val="990"/>
+  </w:num>
+  <w:num w:numId="1001">
+    <w:abstractNumId w:val="991"/>
+  </w:num>
+  <w:num w:numId="1002">
+    <w:abstractNumId w:val="991"/>
   </w:num>
 </w:numbering>
 </file>

</xml_diff>

<commit_message>
Processing the spreadsheet to produce relevant variables.
</commit_message>
<xml_diff>
--- a/docs/CropRotationDocumentation.docx
+++ b/docs/CropRotationDocumentation.docx
@@ -220,6 +220,171 @@
       </w:r>
       <w:r>
         <w:t xml:space="preserve">of each field (acres or hectares in each field).</w:t>
+      </w:r>
+    </w:p>
+    <w:p>
+      <w:pPr>
+        <w:numPr>
+          <w:ilvl w:val="0"/>
+          <w:numId w:val="1001"/>
+        </w:numPr>
+        <w:pStyle w:val="Compact"/>
+      </w:pPr>
+      <w:r>
+        <w:rPr>
+          <w:b/>
+        </w:rPr>
+        <w:t xml:space="preserve">Demand</w:t>
+      </w:r>
+      <w:r>
+        <w:t xml:space="preserve"> </w:t>
+      </w:r>
+      <w:r>
+        <w:t xml:space="preserve">is defined as the amount of each product that the user wants to produce in one year.</w:t>
+      </w:r>
+    </w:p>
+    <w:p>
+      <w:pPr>
+        <w:numPr>
+          <w:ilvl w:val="0"/>
+          <w:numId w:val="1001"/>
+        </w:numPr>
+        <w:pStyle w:val="Compact"/>
+      </w:pPr>
+      <w:r>
+        <w:t xml:space="preserve">The most complex component of the model are the</w:t>
+      </w:r>
+      <w:r>
+        <w:t xml:space="preserve"> </w:t>
+      </w:r>
+      <w:r>
+        <w:rPr>
+          <w:b/>
+        </w:rPr>
+        <w:t xml:space="preserve">Crops</w:t>
+      </w:r>
+      <w:r>
+        <w:t xml:space="preserve"> </w:t>
+      </w:r>
+      <w:r>
+        <w:t xml:space="preserve">which are to be planted in</w:t>
+      </w:r>
+      <w:r>
+        <w:t xml:space="preserve"> </w:t>
+      </w:r>
+      <w:r>
+        <w:rPr>
+          <w:b/>
+        </w:rPr>
+        <w:t xml:space="preserve">Fields</w:t>
+      </w:r>
+      <w:r>
+        <w:t xml:space="preserve"> </w:t>
+      </w:r>
+      <w:r>
+        <w:t xml:space="preserve">to meet the</w:t>
+      </w:r>
+      <w:r>
+        <w:t xml:space="preserve"> </w:t>
+      </w:r>
+      <w:r>
+        <w:rPr>
+          <w:b/>
+        </w:rPr>
+        <w:t xml:space="preserve">Demand</w:t>
+      </w:r>
+      <w:r>
+        <w:t xml:space="preserve"> </w:t>
+      </w:r>
+      <w:r>
+        <w:t xml:space="preserve">for products. In the rotation model one of the more important characteristics of</w:t>
+      </w:r>
+      <w:r>
+        <w:t xml:space="preserve"> </w:t>
+      </w:r>
+      <w:r>
+        <w:rPr>
+          <w:b/>
+        </w:rPr>
+        <w:t xml:space="preserve">Crops</w:t>
+      </w:r>
+      <w:r>
+        <w:t xml:space="preserve"> </w:t>
+      </w:r>
+      <w:r>
+        <w:t xml:space="preserve">is the month(s) in which they can be planted in the</w:t>
+      </w:r>
+      <w:r>
+        <w:t xml:space="preserve"> </w:t>
+      </w:r>
+      <w:r>
+        <w:rPr>
+          <w:b/>
+        </w:rPr>
+        <w:t xml:space="preserve">Field</w:t>
+      </w:r>
+      <w:r>
+        <w:t xml:space="preserve"> </w:t>
+      </w:r>
+      <w:r>
+        <w:t xml:space="preserve">for the specific plant zone in which the</w:t>
+      </w:r>
+      <w:r>
+        <w:t xml:space="preserve"> </w:t>
+      </w:r>
+      <w:r>
+        <w:rPr>
+          <w:b/>
+        </w:rPr>
+        <w:t xml:space="preserve">Farm</w:t>
+      </w:r>
+      <w:r>
+        <w:t xml:space="preserve"> </w:t>
+      </w:r>
+      <w:r>
+        <w:t xml:space="preserve">is located as well as the duration the</w:t>
+      </w:r>
+      <w:r>
+        <w:t xml:space="preserve"> </w:t>
+      </w:r>
+      <w:r>
+        <w:rPr>
+          <w:b/>
+        </w:rPr>
+        <w:t xml:space="preserve">Crops</w:t>
+      </w:r>
+      <w:r>
+        <w:t xml:space="preserve"> </w:t>
+      </w:r>
+      <w:r>
+        <w:t xml:space="preserve">occupy the</w:t>
+      </w:r>
+      <w:r>
+        <w:t xml:space="preserve"> </w:t>
+      </w:r>
+      <w:r>
+        <w:rPr>
+          <w:b/>
+        </w:rPr>
+        <w:t xml:space="preserve">Field</w:t>
+      </w:r>
+      <w:r>
+        <w:t xml:space="preserve"> </w:t>
+      </w:r>
+      <w:r>
+        <w:t xml:space="preserve">before releasing it potentially for the next</w:t>
+      </w:r>
+      <w:r>
+        <w:t xml:space="preserve"> </w:t>
+      </w:r>
+      <w:r>
+        <w:rPr>
+          <w:b/>
+        </w:rPr>
+        <w:t xml:space="preserve">Crops</w:t>
+      </w:r>
+      <w:r>
+        <w:t xml:space="preserve">.</w:t>
       </w:r>
     </w:p>
     <w:bookmarkEnd w:id="20"/>
@@ -695,27 +860,24 @@
         <w:t xml:space="preserve"> </w:t>
       </w:r>
       <w:r>
-        <w:t xml:space="preserve">tab that follows shows the columns of the spreadsheet in two images for clarity:</w:t>
+        <w:t xml:space="preserve">tab that follows shows the columns of the spreadsheet in three images for clarity.</w:t>
       </w:r>
     </w:p>
     <w:p>
       <w:pPr>
         <w:pStyle w:val="BodyText"/>
       </w:pPr>
-      <w:r>
-        <w:t xml:space="preserve">#</w:t>
-      </w:r>
       <w:r>
         <w:drawing>
           <wp:inline>
-            <wp:extent cx="5334000" cy="2337134"/>
+            <wp:extent cx="5334000" cy="5563022"/>
             <wp:effectExtent b="0" l="0" r="0" t="0"/>
-            <wp:docPr descr="Crops Tab" title="" id="1" name="Picture"/>
+            <wp:docPr descr="" title="" id="1" name="Picture"/>
             <a:graphic>
               <a:graphicData uri="http://schemas.openxmlformats.org/drawingml/2006/picture">
                 <pic:pic>
                   <pic:nvPicPr>
-                    <pic:cNvPr descr="images/Crops%20Tab.png" id="0" name="Picture"/>
+                    <pic:cNvPr descr="images/Crops%20Tab%20Left.png" id="0" name="Picture"/>
                     <pic:cNvPicPr>
                       <a:picLocks noChangeArrowheads="1" noChangeAspect="1"/>
                     </pic:cNvPicPr>
@@ -729,7 +891,7 @@
                   <pic:spPr bwMode="auto">
                     <a:xfrm>
                       <a:off x="0" y="0"/>
-                      <a:ext cx="5334000" cy="2337134"/>
+                      <a:ext cx="5334000" cy="5563022"/>
                     </a:xfrm>
                     <a:prstGeom prst="rect">
                       <a:avLst/>
@@ -747,8 +909,61 @@
           </wp:inline>
         </w:drawing>
       </w:r>
-      <w:r>
-        <w:t xml:space="preserve"> </w:t>
+    </w:p>
+    <w:p>
+      <w:pPr>
+        <w:pStyle w:val="BodyText"/>
+      </w:pPr>
+      <w:r>
+        <w:t xml:space="preserve">The tab above collects the name of the</w:t>
+      </w:r>
+      <w:r>
+        <w:t xml:space="preserve"> </w:t>
+      </w:r>
+      <w:r>
+        <w:rPr>
+          <w:b/>
+        </w:rPr>
+        <w:t xml:space="preserve">Crop</w:t>
+      </w:r>
+      <w:r>
+        <w:t xml:space="preserve">, its botanical</w:t>
+      </w:r>
+      <w:r>
+        <w:t xml:space="preserve"> </w:t>
+      </w:r>
+      <w:r>
+        <w:rPr>
+          <w:b/>
+        </w:rPr>
+        <w:t xml:space="preserve">Family</w:t>
+      </w:r>
+      <w:r>
+        <w:t xml:space="preserve">, whether the crop</w:t>
+      </w:r>
+      <w:r>
+        <w:t xml:space="preserve"> </w:t>
+      </w:r>
+      <w:r>
+        <w:rPr>
+          <w:b/>
+        </w:rPr>
+        <w:t xml:space="preserve">Is Annual or Perennial?</w:t>
+      </w:r>
+      <w:r>
+        <w:t xml:space="preserve">, although the model currently excludes perennial crops from the rotation and whether the crop contributes to meet the user demand as other crops, column</w:t>
+      </w:r>
+      <w:r>
+        <w:t xml:space="preserve"> </w:t>
+      </w:r>
+      <w:r>
+        <w:rPr>
+          <w:b/>
+        </w:rPr>
+        <w:t xml:space="preserve">Is Same Crop As</w:t>
+      </w:r>
+      <w:r>
+        <w:t xml:space="preserve">. In the image you can see how both bush beans and pole beans produce the same product: bean.</w:t>
       </w:r>
     </w:p>
     <w:p>
@@ -758,14 +973,14 @@
       <w:r>
         <w:drawing>
           <wp:inline>
-            <wp:extent cx="5334000" cy="2884129"/>
+            <wp:extent cx="5334000" cy="4880318"/>
             <wp:effectExtent b="0" l="0" r="0" t="0"/>
             <wp:docPr descr="" title="" id="1" name="Picture"/>
             <a:graphic>
               <a:graphicData uri="http://schemas.openxmlformats.org/drawingml/2006/picture">
                 <pic:pic>
                   <pic:nvPicPr>
-                    <pic:cNvPr descr="images/Crops%20Tab%20Left.png" id="0" name="Picture"/>
+                    <pic:cNvPr descr="images/Crops%20Tab%20Middle.png" id="0" name="Picture"/>
                     <pic:cNvPicPr>
                       <a:picLocks noChangeArrowheads="1" noChangeAspect="1"/>
                     </pic:cNvPicPr>
@@ -779,7 +994,7 @@
                   <pic:spPr bwMode="auto">
                     <a:xfrm>
                       <a:off x="0" y="0"/>
-                      <a:ext cx="5334000" cy="2884129"/>
+                      <a:ext cx="5334000" cy="4880318"/>
                     </a:xfrm>
                     <a:prstGeom prst="rect">
                       <a:avLst/>
@@ -803,9 +1018,89 @@
         <w:pStyle w:val="BodyText"/>
       </w:pPr>
       <w:r>
+        <w:t xml:space="preserve">The tab above repeats the</w:t>
+      </w:r>
+      <w:r>
+        <w:t xml:space="preserve"> </w:t>
+      </w:r>
+      <w:r>
+        <w:rPr>
+          <w:b/>
+        </w:rPr>
+        <w:t xml:space="preserve">Crop</w:t>
+      </w:r>
+      <w:r>
+        <w:t xml:space="preserve">, as well as adding some attributes of the crop itself (</w:t>
+      </w:r>
+      <w:r>
+        <w:rPr>
+          <w:b/>
+        </w:rPr>
+        <w:t xml:space="preserve">Is Heavy Feeder?, Is Weed Contributor?, Is Cover Crop?</w:t>
+      </w:r>
+      <w:r>
+        <w:t xml:space="preserve">, which the model will attempt to plant to keep the soil from laying bare) and constraints that the user wants to impose on the crop (</w:t>
+      </w:r>
+      <w:r>
+        <w:rPr>
+          <w:b/>
+        </w:rPr>
+        <w:t xml:space="preserve">Years between plantings on the same field</w:t>
+      </w:r>
+      <w:r>
+        <w:t xml:space="preserve">). Finally, column J identifies</w:t>
+      </w:r>
+      <w:r>
+        <w:t xml:space="preserve"> </w:t>
+      </w:r>
+      <w:r>
+        <w:rPr>
+          <w:b/>
+        </w:rPr>
+        <w:t xml:space="preserve">Yield per Unit of Field</w:t>
+      </w:r>
+      <w:r>
+        <w:t xml:space="preserve">, which represents the amount of product that the field will produce of the crop in the same units of measure as in the</w:t>
+      </w:r>
+      <w:r>
+        <w:t xml:space="preserve"> </w:t>
+      </w:r>
+      <w:r>
+        <w:rPr>
+          <w:b/>
+        </w:rPr>
+        <w:t xml:space="preserve">Demand</w:t>
+      </w:r>
+      <w:r>
+        <w:t xml:space="preserve"> </w:t>
+      </w:r>
+      <w:r>
+        <w:t xml:space="preserve">tab and the</w:t>
+      </w:r>
+      <w:r>
+        <w:t xml:space="preserve"> </w:t>
+      </w:r>
+      <w:r>
+        <w:rPr>
+          <w:b/>
+        </w:rPr>
+        <w:t xml:space="preserve">Farmland</w:t>
+      </w:r>
+      <w:r>
+        <w:t xml:space="preserve"> </w:t>
+      </w:r>
+      <w:r>
+        <w:t xml:space="preserve">tab.</w:t>
+      </w:r>
+    </w:p>
+    <w:p>
+      <w:pPr>
+        <w:pStyle w:val="BodyText"/>
+      </w:pPr>
+      <w:r>
         <w:drawing>
           <wp:inline>
-            <wp:extent cx="5334000" cy="2884129"/>
+            <wp:extent cx="5334000" cy="4880318"/>
             <wp:effectExtent b="0" l="0" r="0" t="0"/>
             <wp:docPr descr="" title="" id="1" name="Picture"/>
             <a:graphic>
@@ -826,7 +1121,7 @@
                   <pic:spPr bwMode="auto">
                     <a:xfrm>
                       <a:off x="0" y="0"/>
-                      <a:ext cx="5334000" cy="2884129"/>
+                      <a:ext cx="5334000" cy="4880318"/>
                     </a:xfrm>
                     <a:prstGeom prst="rect">
                       <a:avLst/>
@@ -845,9 +1140,199 @@
         </w:drawing>
       </w:r>
     </w:p>
+    <w:p>
+      <w:pPr>
+        <w:pStyle w:val="BodyText"/>
+      </w:pPr>
+      <w:r>
+        <w:t xml:space="preserve">The tab above repeats the</w:t>
+      </w:r>
+      <w:r>
+        <w:t xml:space="preserve"> </w:t>
+      </w:r>
+      <w:r>
+        <w:rPr>
+          <w:b/>
+        </w:rPr>
+        <w:t xml:space="preserve">Crop</w:t>
+      </w:r>
+      <w:r>
+        <w:t xml:space="preserve">, as well as adding attributes related to the planting season of the crop in your plant zone (columns K through V), in this example Zone 7.The</w:t>
+      </w:r>
+      <w:r>
+        <w:t xml:space="preserve"> </w:t>
+      </w:r>
+      <w:r>
+        <w:rPr>
+          <w:b/>
+        </w:rPr>
+        <w:t xml:space="preserve">Days to Maturity</w:t>
+      </w:r>
+      <w:r>
+        <w:t xml:space="preserve"> </w:t>
+      </w:r>
+      <w:r>
+        <w:t xml:space="preserve">identifies how long the specific crop the user has selected will stay in the ground before harvest, thus releasing the field for the next crop. The last column,</w:t>
+      </w:r>
+      <w:r>
+        <w:t xml:space="preserve"> </w:t>
+      </w:r>
+      <w:r>
+        <w:rPr>
+          <w:b/>
+        </w:rPr>
+        <w:t xml:space="preserve">Plant?</w:t>
+      </w:r>
+      <w:r>
+        <w:t xml:space="preserve"> </w:t>
+      </w:r>
+      <w:r>
+        <w:t xml:space="preserve">identifies whether the crop is to be included in the rotation or excluded from it.</w:t>
+      </w:r>
+    </w:p>
+    <w:p>
+      <w:r>
+        <w:br w:type="page"/>
+      </w:r>
+    </w:p>
     <w:bookmarkEnd w:id="28"/>
     <w:bookmarkEnd w:id="29"/>
     <w:bookmarkEnd w:id="30"/>
+    <w:bookmarkStart w:id="31" w:name="the-model"/>
+    <w:p>
+      <w:pPr>
+        <w:pStyle w:val="Heading1"/>
+      </w:pPr>
+      <w:r>
+        <w:t xml:space="preserve">The Model</w:t>
+      </w:r>
+    </w:p>
+    <w:p>
+      <w:pPr>
+        <w:pStyle w:val="FirstParagraph"/>
+      </w:pPr>
+      <w:r>
+        <w:t xml:space="preserve">The model we use to generate a crop rotation is a mixed integer linear programming model of the general form:</w:t>
+      </w:r>
+    </w:p>
+    <w:p>
+      <w:pPr>
+        <w:pStyle w:val="BodyText"/>
+      </w:pPr>
+      <m:oMath>
+        <m:r>
+          <m:rPr>
+            <m:nor/>
+            <m:sty m:val="p"/>
+          </m:rPr>
+          <m:t>Min</m:t>
+        </m:r>
+        <m:r>
+          <m:t>∑</m:t>
+        </m:r>
+        <m:r>
+          <m:t>c</m:t>
+        </m:r>
+        <m:r>
+          <m:t>X</m:t>
+        </m:r>
+        <m:r>
+          <m:t>+</m:t>
+        </m:r>
+        <m:r>
+          <m:t>d</m:t>
+        </m:r>
+        <m:r>
+          <m:t>Y</m:t>
+        </m:r>
+      </m:oMath>
+      <w:r>
+        <w:t xml:space="preserve"> </w:t>
+      </w:r>
+      <m:oMath>
+        <m:r>
+          <m:rPr>
+            <m:nor/>
+            <m:sty m:val="p"/>
+          </m:rPr>
+          <m:t>s.t.</m:t>
+        </m:r>
+        <m:r>
+          <m:t>∑</m:t>
+        </m:r>
+        <m:r>
+          <m:t>A</m:t>
+        </m:r>
+        <m:r>
+          <m:t>X</m:t>
+        </m:r>
+        <m:r>
+          <m:t>+</m:t>
+        </m:r>
+        <m:r>
+          <m:t>s</m:t>
+        </m:r>
+        <m:r>
+          <m:t>u</m:t>
+        </m:r>
+        <m:r>
+          <m:t>m</m:t>
+        </m:r>
+        <m:r>
+          <m:t>B</m:t>
+        </m:r>
+        <m:r>
+          <m:t>Y</m:t>
+        </m:r>
+        <m:r>
+          <m:t>=</m:t>
+        </m:r>
+        <m:r>
+          <m:t>0</m:t>
+        </m:r>
+      </m:oMath>
+      <w:r>
+        <w:t xml:space="preserve"> </w:t>
+      </w:r>
+      <m:oMath>
+        <m:r>
+          <m:t>X</m:t>
+        </m:r>
+        <m:r>
+          <m:t>≥</m:t>
+        </m:r>
+        <m:r>
+          <m:t>0</m:t>
+        </m:r>
+      </m:oMath>
+      <w:r>
+        <w:t xml:space="preserve"> </w:t>
+      </w:r>
+      <m:oMath>
+        <m:r>
+          <m:t>Y</m:t>
+        </m:r>
+        <m:r>
+          <m:t>∈</m:t>
+        </m:r>
+        <m:r>
+          <m:t>(</m:t>
+        </m:r>
+        <m:r>
+          <m:t>0</m:t>
+        </m:r>
+        <m:r>
+          <m:t>,</m:t>
+        </m:r>
+        <m:r>
+          <m:t>1</m:t>
+        </m:r>
+        <m:r>
+          <m:t>)</m:t>
+        </m:r>
+      </m:oMath>
+    </w:p>
+    <w:bookmarkEnd w:id="31"/>
     <w:sectPr/>
   </w:body>
 </w:document>

</xml_diff>

<commit_message>
First pass at rotation constraints coding, only as far as the filling of dfMatrix3
</commit_message>
<xml_diff>
--- a/docs/CropRotationDocumentation.docx
+++ b/docs/CropRotationDocumentation.docx
@@ -162,7 +162,16 @@
         <w:t xml:space="preserve">measure</w:t>
       </w:r>
       <w:r>
-        <w:t xml:space="preserve">, which is under user control and there is an amount of that</w:t>
+        <w:t xml:space="preserve"> </w:t>
+      </w:r>
+      <w:r>
+        <w:t xml:space="preserve">to determine how we calculate yield and produce amount,</w:t>
+      </w:r>
+      <w:r>
+        <w:t xml:space="preserve"> </w:t>
+      </w:r>
+      <w:r>
+        <w:t xml:space="preserve">which is under user control and there is an amount of that</w:t>
       </w:r>
       <w:r>
         <w:t xml:space="preserve"> </w:t>
@@ -198,13 +207,19 @@
         <w:t xml:space="preserve"> </w:t>
       </w:r>
       <w:r>
-        <w:t xml:space="preserve">of row (feet or meters of beds or rows,</w:t>
-      </w:r>
-      <w:r>
-        <w:t xml:space="preserve"> </w:t>
-      </w:r>
-      <w:r>
-        <w:t xml:space="preserve">depending on setup); in a farm crop setting, the measure will likely be</w:t>
+        <w:t xml:space="preserve">of row</w:t>
+      </w:r>
+      <w:r>
+        <w:t xml:space="preserve"> </w:t>
+      </w:r>
+      <w:r>
+        <w:t xml:space="preserve">(feet or meters of beds or rows, depending on setup); in a farm crop setting, the measure</w:t>
+      </w:r>
+      <w:r>
+        <w:t xml:space="preserve"> </w:t>
+      </w:r>
+      <w:r>
+        <w:t xml:space="preserve">will likely be</w:t>
       </w:r>
       <w:r>
         <w:t xml:space="preserve"> </w:t>
@@ -1198,7 +1213,7 @@
     <w:bookmarkEnd w:id="28"/>
     <w:bookmarkEnd w:id="29"/>
     <w:bookmarkEnd w:id="30"/>
-    <w:bookmarkStart w:id="31" w:name="the-model"/>
+    <w:bookmarkStart w:id="37" w:name="the-model"/>
     <w:p>
       <w:pPr>
         <w:pStyle w:val="Heading1"/>
@@ -1219,78 +1234,304 @@
       <w:pPr>
         <w:pStyle w:val="BodyText"/>
       </w:pPr>
+      <m:oMathPara>
+        <m:oMathParaPr>
+          <m:jc m:val="center"/>
+        </m:oMathParaPr>
+        <m:oMath>
+          <m:m>
+            <m:mPr>
+              <m:baseJc m:val="center"/>
+              <m:plcHide m:val="1"/>
+              <m:mcs>
+                <m:mc>
+                  <m:mcPr>
+                    <m:mcJc m:val="right"/>
+                    <m:count m:val="1"/>
+                  </m:mcPr>
+                </m:mc>
+                <m:mc>
+                  <m:mcPr>
+                    <m:mcJc m:val="left"/>
+                    <m:count m:val="1"/>
+                  </m:mcPr>
+                </m:mc>
+              </m:mcs>
+            </m:mPr>
+            <m:mr>
+              <m:e>
+                <m:r>
+                  <m:rPr>
+                    <m:nor/>
+                    <m:sty m:val="p"/>
+                  </m:rPr>
+                  <m:t>Min</m:t>
+                </m:r>
+              </m:e>
+              <m:e>
+                <m:r>
+                  <m:t>∑</m:t>
+                </m:r>
+                <m:r>
+                  <m:t>d</m:t>
+                </m:r>
+                <m:r>
+                  <m:t>X</m:t>
+                </m:r>
+                <m:r>
+                  <m:t>+</m:t>
+                </m:r>
+                <m:r>
+                  <m:t>e</m:t>
+                </m:r>
+                <m:r>
+                  <m:t>Y</m:t>
+                </m:r>
+                <m:r>
+                  <m:t>+</m:t>
+                </m:r>
+                <m:r>
+                  <m:t>f</m:t>
+                </m:r>
+                <m:r>
+                  <m:t>Z</m:t>
+                </m:r>
+              </m:e>
+            </m:mr>
+            <m:mr>
+              <m:e>
+                <m:r>
+                  <m:rPr>
+                    <m:nor/>
+                    <m:sty m:val="p"/>
+                  </m:rPr>
+                  <m:t>s.t.</m:t>
+                </m:r>
+              </m:e>
+              <m:e>
+                <m:r>
+                  <m:t>∑</m:t>
+                </m:r>
+                <m:r>
+                  <m:t>A</m:t>
+                </m:r>
+                <m:r>
+                  <m:t>X</m:t>
+                </m:r>
+                <m:r>
+                  <m:t>+</m:t>
+                </m:r>
+                <m:r>
+                  <m:t>∑</m:t>
+                </m:r>
+                <m:r>
+                  <m:t>B</m:t>
+                </m:r>
+                <m:r>
+                  <m:t>Y</m:t>
+                </m:r>
+                <m:r>
+                  <m:t>+</m:t>
+                </m:r>
+                <m:r>
+                  <m:t>∑</m:t>
+                </m:r>
+                <m:r>
+                  <m:t>C</m:t>
+                </m:r>
+                <m:r>
+                  <m:t>Z</m:t>
+                </m:r>
+                <m:r>
+                  <m:t>=</m:t>
+                </m:r>
+                <m:r>
+                  <m:t>0</m:t>
+                </m:r>
+              </m:e>
+            </m:mr>
+            <m:mr>
+              <m:e/>
+              <m:e>
+                <m:r>
+                  <m:t>X</m:t>
+                </m:r>
+                <m:r>
+                  <m:t>∈</m:t>
+                </m:r>
+                <m:r>
+                  <m:t>R</m:t>
+                </m:r>
+              </m:e>
+            </m:mr>
+            <m:mr>
+              <m:e/>
+              <m:e>
+                <m:r>
+                  <m:t>X</m:t>
+                </m:r>
+                <m:r>
+                  <m:t>≥</m:t>
+                </m:r>
+                <m:r>
+                  <m:t>0</m:t>
+                </m:r>
+              </m:e>
+            </m:mr>
+            <m:mr>
+              <m:e/>
+              <m:e>
+                <m:r>
+                  <m:t>Y</m:t>
+                </m:r>
+                <m:r>
+                  <m:t>∈</m:t>
+                </m:r>
+                <m:r>
+                  <m:t>{</m:t>
+                </m:r>
+                <m:r>
+                  <m:t>0</m:t>
+                </m:r>
+                <m:r>
+                  <m:t>,</m:t>
+                </m:r>
+                <m:r>
+                  <m:t>1</m:t>
+                </m:r>
+                <m:r>
+                  <m:t>}</m:t>
+                </m:r>
+              </m:e>
+            </m:mr>
+            <m:mr>
+              <m:e/>
+              <m:e>
+                <m:r>
+                  <m:t>Z</m:t>
+                </m:r>
+                <m:r>
+                  <m:t>∈</m:t>
+                </m:r>
+                <m:r>
+                  <m:t>I</m:t>
+                </m:r>
+              </m:e>
+            </m:mr>
+          </m:m>
+        </m:oMath>
+      </m:oMathPara>
+    </w:p>
+    <w:p>
+      <w:pPr>
+        <w:pStyle w:val="FirstParagraph"/>
+      </w:pPr>
+      <w:r>
+        <w:t xml:space="preserve">In this type of model we optimize (maximize or minimize) a linear function subject to a set of constraints over a collection of variables, some of which are continuous and some of which are discrete, either integer or binary.</w:t>
+      </w:r>
+    </w:p>
+    <w:bookmarkStart w:id="31" w:name="objective-function"/>
+    <w:p>
+      <w:pPr>
+        <w:pStyle w:val="Heading2"/>
+      </w:pPr>
+      <w:r>
+        <w:t xml:space="preserve">Objective Function</w:t>
+      </w:r>
+    </w:p>
+    <w:p>
+      <w:pPr>
+        <w:pStyle w:val="FirstParagraph"/>
+      </w:pPr>
+      <w:r>
+        <w:t xml:space="preserve">In general terms, we try to minimize the unmet demand, i.e., we want to produce as much of each crop as needed and, if it isn’t possible to produce all that is needed, then we minimize the gap. In addition, we want to always have something planted in the field, so we will encourage the use of cover crops or crops in general at any point in time. The objective function will also try to minimize the failure of meeting the crop rotation constraints.</w:t>
+      </w:r>
+    </w:p>
+    <w:bookmarkEnd w:id="31"/>
+    <w:bookmarkStart w:id="32" w:name="variables"/>
+    <w:p>
+      <w:pPr>
+        <w:pStyle w:val="Heading2"/>
+      </w:pPr>
+      <w:r>
+        <w:t xml:space="preserve">Variables</w:t>
+      </w:r>
+    </w:p>
+    <w:p>
+      <w:pPr>
+        <w:pStyle w:val="FirstParagraph"/>
+      </w:pPr>
+      <w:r>
+        <w:t xml:space="preserve">The variables that interest us the most have to do with the crops planted and the demand we have not met. In addition, we will use other variables to interconnect all the elements of the model.</w:t>
+      </w:r>
+    </w:p>
+    <w:p>
+      <w:pPr>
+        <w:pStyle w:val="BodyText"/>
+      </w:pPr>
+      <w:r>
+        <w:t xml:space="preserve">Because the model’s time is set to months, and the indivisible unit of land is the field, the key crop variables are represented by</w:t>
+      </w:r>
+      <w:r>
+        <w:t xml:space="preserve"> </w:t>
+      </w:r>
       <m:oMath>
-        <m:r>
-          <m:rPr>
-            <m:nor/>
-            <m:sty m:val="p"/>
-          </m:rPr>
-          <m:t>Min</m:t>
-        </m:r>
-        <m:r>
-          <m:t>∑</m:t>
-        </m:r>
-        <m:r>
-          <m:t>c</m:t>
-        </m:r>
-        <m:r>
-          <m:t>X</m:t>
-        </m:r>
-        <m:r>
-          <m:t>+</m:t>
-        </m:r>
-        <m:r>
-          <m:t>d</m:t>
-        </m:r>
-        <m:r>
-          <m:t>Y</m:t>
-        </m:r>
+        <m:sSub>
+          <m:e>
+            <m:r>
+              <m:t>Y</m:t>
+            </m:r>
+          </m:e>
+          <m:sub>
+            <m:r>
+              <m:t>c</m:t>
+            </m:r>
+            <m:r>
+              <m:t>f</m:t>
+            </m:r>
+            <m:r>
+              <m:t>y</m:t>
+            </m:r>
+            <m:r>
+              <m:t>m</m:t>
+            </m:r>
+          </m:sub>
+        </m:sSub>
       </m:oMath>
       <w:r>
+        <w:t xml:space="preserve">, which indicate whether a crop (c) is planted in a field (f) on a certain year (y) and month (m). The variable will be 1 if the field is planted to the crop and 0 otherwise.</w:t>
+      </w:r>
+    </w:p>
+    <w:p>
+      <w:pPr>
+        <w:pStyle w:val="BodyText"/>
+      </w:pPr>
+      <w:r>
+        <w:t xml:space="preserve">The unmet demand will be represented by the variables that identify the product whose demand is not met in a certain year:</w:t>
+      </w:r>
+      <w:r>
         <w:t xml:space="preserve"> </w:t>
       </w:r>
       <m:oMath>
-        <m:r>
-          <m:rPr>
-            <m:nor/>
-            <m:sty m:val="p"/>
-          </m:rPr>
-          <m:t>s.t.</m:t>
-        </m:r>
-        <m:r>
-          <m:t>∑</m:t>
-        </m:r>
-        <m:r>
-          <m:t>A</m:t>
-        </m:r>
-        <m:r>
-          <m:t>X</m:t>
-        </m:r>
-        <m:r>
-          <m:t>+</m:t>
-        </m:r>
-        <m:r>
-          <m:t>s</m:t>
-        </m:r>
-        <m:r>
-          <m:t>u</m:t>
-        </m:r>
-        <m:r>
-          <m:t>m</m:t>
-        </m:r>
-        <m:r>
-          <m:t>B</m:t>
-        </m:r>
-        <m:r>
-          <m:t>Y</m:t>
-        </m:r>
-        <m:r>
-          <m:t>=</m:t>
-        </m:r>
-        <m:r>
-          <m:t>0</m:t>
-        </m:r>
+        <m:sSub>
+          <m:e>
+            <m:r>
+              <m:t>X</m:t>
+            </m:r>
+          </m:e>
+          <m:sub>
+            <m:r>
+              <m:t>p</m:t>
+            </m:r>
+            <m:r>
+              <m:t>y</m:t>
+            </m:r>
+          </m:sub>
+        </m:sSub>
       </m:oMath>
+      <w:r>
+        <w:t xml:space="preserve">. This unmet demand can be any non-negative value,</w:t>
+      </w:r>
       <w:r>
         <w:t xml:space="preserve"> </w:t>
       </w:r>
@@ -1306,33 +1547,337 @@
         </m:r>
       </m:oMath>
       <w:r>
+        <w:t xml:space="preserve">, that identifies the product (p) and the year(y) in which the demand was not met.</w:t>
+      </w:r>
+    </w:p>
+    <w:bookmarkEnd w:id="32"/>
+    <w:bookmarkStart w:id="36" w:name="constraints"/>
+    <w:p>
+      <w:pPr>
+        <w:pStyle w:val="Heading2"/>
+      </w:pPr>
+      <w:r>
+        <w:t xml:space="preserve">Constraints</w:t>
+      </w:r>
+    </w:p>
+    <w:p>
+      <w:pPr>
+        <w:pStyle w:val="FirstParagraph"/>
+      </w:pPr>
+      <w:r>
+        <w:t xml:space="preserve">There are a number of types of constraints that we will implement to manage the rotation. Fundamental to the rotation is the transfer of land (fields) used by a crop or unused from period to period.The set of constraints that define land transfers are the most complex in this model and will be addressed first.</w:t>
+      </w:r>
+    </w:p>
+    <w:bookmarkStart w:id="33" w:name="Xa273b80f3f43fab68ec69e33947e9e5eb8c1ab2"/>
+    <w:p>
+      <w:pPr>
+        <w:pStyle w:val="Heading3"/>
+      </w:pPr>
+      <w:r>
+        <w:t xml:space="preserve">Constraints that manage land transfers/availability over time periods</w:t>
+      </w:r>
+    </w:p>
+    <w:p>
+      <w:pPr>
+        <w:pStyle w:val="FirstParagraph"/>
+      </w:pPr>
+      <w:r>
+        <w:t xml:space="preserve">Succinctly, every field in the farm can be either planted or not planted in every month of every year; if it is planted, it will become available again once the crop is harvested and, if it is not planted, the field will be available for planting next month. Thus, we will have constraints</w:t>
+      </w:r>
+      <w:r>
         <w:t xml:space="preserve"> </w:t>
       </w:r>
       <m:oMath>
-        <m:r>
-          <m:t>Y</m:t>
-        </m:r>
-        <m:r>
-          <m:t>∈</m:t>
-        </m:r>
-        <m:r>
-          <m:t>(</m:t>
-        </m:r>
-        <m:r>
-          <m:t>0</m:t>
-        </m:r>
-        <m:r>
-          <m:t>,</m:t>
-        </m:r>
-        <m:r>
-          <m:t>1</m:t>
-        </m:r>
-        <m:r>
-          <m:t>)</m:t>
-        </m:r>
+        <m:sSub>
+          <m:e>
+            <m:r>
+              <m:t>C</m:t>
+            </m:r>
+          </m:e>
+          <m:sub>
+            <m:r>
+              <m:t>f</m:t>
+            </m:r>
+            <m:r>
+              <m:t>y</m:t>
+            </m:r>
+            <m:r>
+              <m:t>m</m:t>
+            </m:r>
+          </m:sub>
+        </m:sSub>
       </m:oMath>
-    </w:p>
-    <w:bookmarkEnd w:id="31"/>
+      <w:r>
+        <w:t xml:space="preserve"> </w:t>
+      </w:r>
+      <w:r>
+        <w:t xml:space="preserve">for each field in each month and year to represent the balance of land in the field: the sum of Field f freed (harvested) in year y month m + Field f not planted in year y month m-1 must equal the Field f not planted in year y month m + the sum of field f planted in crop c in year y and month m. In mathematical terms:</w:t>
+      </w:r>
+    </w:p>
+    <w:p>
+      <w:pPr>
+        <w:pStyle w:val="BodyText"/>
+      </w:pPr>
+      <w:r>
+        <w:t xml:space="preserve">$$
+\begin{aligned}
+\text C_{fym} : \quad &amp; - \sum_f F - \sum_{y(m-1)} N + \sum_{ym} N + \sum_{c} P = 0 \qquad\forall fym\\ 
+             &amp;F: Freed/Harvested \\ 
+             &amp;N: Not \ Planted\\
+             &amp;P: Planted
+\end{aligned}
+$$</w:t>
+      </w:r>
+    </w:p>
+    <w:bookmarkEnd w:id="33"/>
+    <w:bookmarkStart w:id="34" w:name="Xc91811d9c61d56a53e7b209c502f8b225a5bd3e"/>
+    <w:p>
+      <w:pPr>
+        <w:pStyle w:val="Heading3"/>
+      </w:pPr>
+      <w:r>
+        <w:t xml:space="preserve">Constraints that manage unmet demand for the year</w:t>
+      </w:r>
+    </w:p>
+    <w:p>
+      <w:pPr>
+        <w:pStyle w:val="FirstParagraph"/>
+      </w:pPr>
+      <w:r>
+        <w:t xml:space="preserve">Every field planted will eventually produce a crop that meets the demand for one of the</w:t>
+      </w:r>
+      <w:r>
+        <w:t xml:space="preserve"> </w:t>
+      </w:r>
+      <w:r>
+        <w:rPr>
+          <w:b/>
+        </w:rPr>
+        <w:t xml:space="preserve">Is Same Crop As</w:t>
+      </w:r>
+      <w:r>
+        <w:t xml:space="preserve"> </w:t>
+      </w:r>
+      <w:r>
+        <w:t xml:space="preserve">crops. These constraints summarize the production balance of those crops by all fields for every year: the crop</w:t>
+      </w:r>
+      <w:r>
+        <w:t xml:space="preserve"> </w:t>
+      </w:r>
+      <w:r>
+        <w:rPr>
+          <w:b/>
+        </w:rPr>
+        <w:t xml:space="preserve">Yield per Unit of Field</w:t>
+      </w:r>
+      <w:r>
+        <w:t xml:space="preserve"> </w:t>
+      </w:r>
+      <w:r>
+        <w:t xml:space="preserve">of all fields that produce a similar crop during the year y plus the</w:t>
+      </w:r>
+      <w:r>
+        <w:t xml:space="preserve"> </w:t>
+      </w:r>
+      <w:r>
+        <w:rPr>
+          <w:b/>
+        </w:rPr>
+        <w:t xml:space="preserve">Unmet Demand</w:t>
+      </w:r>
+      <w:r>
+        <w:t xml:space="preserve"> </w:t>
+      </w:r>
+      <w:r>
+        <w:t xml:space="preserve">for the year must be greater than the</w:t>
+      </w:r>
+      <w:r>
+        <w:t xml:space="preserve"> </w:t>
+      </w:r>
+      <w:r>
+        <w:rPr>
+          <w:b/>
+        </w:rPr>
+        <w:t xml:space="preserve">Demand</w:t>
+      </w:r>
+      <w:r>
+        <w:t xml:space="preserve"> </w:t>
+      </w:r>
+      <w:r>
+        <w:t xml:space="preserve">for the product,</w:t>
+      </w:r>
+      <w:r>
+        <w:t xml:space="preserve"> </w:t>
+      </w:r>
+      <m:oMath>
+        <m:sSub>
+          <m:e>
+            <m:r>
+              <m:t>d</m:t>
+            </m:r>
+          </m:e>
+          <m:sub>
+            <m:r>
+              <m:t>c</m:t>
+            </m:r>
+          </m:sub>
+        </m:sSub>
+      </m:oMath>
+      <w:r>
+        <w:t xml:space="preserve">, loaded from the data spreadsheet. In mathematical terms:</w:t>
+      </w:r>
+    </w:p>
+    <w:p>
+      <w:pPr>
+        <w:pStyle w:val="BodyText"/>
+      </w:pPr>
+      <w:r>
+        <w:t xml:space="preserve">$$
+\begin{aligned}
+\text C_{cy} : \quad &amp; \sum_c yC + \sum_{s} U \geq d_{c} \qquad\forall cy\\
+                     &amp;y: Yields \ of \ planted \ "same \ as" crops \\
+                     &amp;U: Unmet \ Demand \ of \ "same \ as" crops
+\end{aligned}
+$$</w:t>
+      </w:r>
+    </w:p>
+    <w:bookmarkEnd w:id="34"/>
+    <w:bookmarkStart w:id="35" w:name="X619beed97039fd4dac40c2f2973108b3986e505"/>
+    <w:p>
+      <w:pPr>
+        <w:pStyle w:val="Heading3"/>
+      </w:pPr>
+      <w:r>
+        <w:t xml:space="preserve">Constraints that manage crop rotation and planting rules</w:t>
+      </w:r>
+    </w:p>
+    <w:p>
+      <w:pPr>
+        <w:pStyle w:val="FirstParagraph"/>
+      </w:pPr>
+      <w:r>
+        <w:t xml:space="preserve">There are a number of constraint sets implemented in the model. eventually the user will be able to determine which sets to implement and enforce strictly, which sets to implement with relaxed enforcement and which sets to ignore completely.</w:t>
+      </w:r>
+    </w:p>
+    <w:p>
+      <w:pPr>
+        <w:pStyle w:val="BodyText"/>
+      </w:pPr>
+      <w:r>
+        <w:t xml:space="preserve">The list of such rules/constraints is as follows:</w:t>
+      </w:r>
+    </w:p>
+    <w:p>
+      <w:pPr>
+        <w:numPr>
+          <w:ilvl w:val="0"/>
+          <w:numId w:val="1003"/>
+        </w:numPr>
+        <w:pStyle w:val="Compact"/>
+      </w:pPr>
+      <w:r>
+        <w:t xml:space="preserve">After a field is release by a crop, plant crops of a different botanical family in that field.</w:t>
+      </w:r>
+    </w:p>
+    <w:p>
+      <w:pPr>
+        <w:numPr>
+          <w:ilvl w:val="0"/>
+          <w:numId w:val="1003"/>
+        </w:numPr>
+        <w:pStyle w:val="Compact"/>
+      </w:pPr>
+      <w:r>
+        <w:t xml:space="preserve">Include cover crops at any time when there is a field released by a crop. Cover crops can follow a crop of any family.</w:t>
+      </w:r>
+    </w:p>
+    <w:p>
+      <w:pPr>
+        <w:numPr>
+          <w:ilvl w:val="0"/>
+          <w:numId w:val="1003"/>
+        </w:numPr>
+        <w:pStyle w:val="Compact"/>
+      </w:pPr>
+      <w:r>
+        <w:t xml:space="preserve">Keep the fields planted all the time or as much of the time a possible.</w:t>
+      </w:r>
+    </w:p>
+    <w:p>
+      <w:pPr>
+        <w:numPr>
+          <w:ilvl w:val="0"/>
+          <w:numId w:val="1003"/>
+        </w:numPr>
+        <w:pStyle w:val="Compact"/>
+      </w:pPr>
+      <w:r>
+        <w:t xml:space="preserve">Nitrogen demanding crops follow Nitrogen fixing crops.</w:t>
+      </w:r>
+    </w:p>
+    <w:p>
+      <w:pPr>
+        <w:numPr>
+          <w:ilvl w:val="0"/>
+          <w:numId w:val="1003"/>
+        </w:numPr>
+        <w:pStyle w:val="Compact"/>
+      </w:pPr>
+      <w:r>
+        <w:t xml:space="preserve">Heavy feeder crops, such as tomatoes, peppers, corn or lettuce, follow Light feeder crops, such as carrots, turnips or beets.</w:t>
+      </w:r>
+    </w:p>
+    <w:p>
+      <w:pPr>
+        <w:numPr>
+          <w:ilvl w:val="0"/>
+          <w:numId w:val="1003"/>
+        </w:numPr>
+        <w:pStyle w:val="Compact"/>
+      </w:pPr>
+      <w:r>
+        <w:t xml:space="preserve">Weed suppressing crops (leafy crops) follow weed permitting (slow growing and nt bushy) crops.</w:t>
+      </w:r>
+    </w:p>
+    <w:p>
+      <w:pPr>
+        <w:numPr>
+          <w:ilvl w:val="0"/>
+          <w:numId w:val="1003"/>
+        </w:numPr>
+        <w:pStyle w:val="Compact"/>
+      </w:pPr>
+      <w:r>
+        <w:t xml:space="preserve">High root biomass crops (red clover or orchard grass) follow low crop biomass crops.</w:t>
+      </w:r>
+    </w:p>
+    <w:p>
+      <w:pPr>
+        <w:numPr>
+          <w:ilvl w:val="0"/>
+          <w:numId w:val="1003"/>
+        </w:numPr>
+        <w:pStyle w:val="Compact"/>
+      </w:pPr>
+      <w:r>
+        <w:t xml:space="preserve">Deep rooted crops follow Shallow rooted crops.</w:t>
+      </w:r>
+    </w:p>
+    <w:p>
+      <w:pPr>
+        <w:numPr>
+          <w:ilvl w:val="0"/>
+          <w:numId w:val="1003"/>
+        </w:numPr>
+        <w:pStyle w:val="Compact"/>
+      </w:pPr>
+      <w:r>
+        <w:t xml:space="preserve">Fast growing crops (buckwheat, radishes or sun hemp) follow slow growing crops.</w:t>
+      </w:r>
+    </w:p>
+    <w:bookmarkEnd w:id="35"/>
+    <w:bookmarkEnd w:id="36"/>
+    <w:bookmarkEnd w:id="37"/>
     <w:sectPr/>
   </w:body>
 </w:document>
@@ -1576,6 +2121,9 @@
     <w:abstractNumId w:val="991"/>
   </w:num>
   <w:num w:numId="1002">
+    <w:abstractNumId w:val="991"/>
+  </w:num>
+  <w:num w:numId="1003">
     <w:abstractNumId w:val="991"/>
   </w:num>
 </w:numbering>

</xml_diff>

<commit_message>
this version does not generate relaxed rotation variables (more or less) but it produces cplex files that can be solves in sensible time with SCIP even if some tweaking is needed to clean up rogue variables created.
</commit_message>
<xml_diff>
--- a/docs/CropRotationDocumentation.docx
+++ b/docs/CropRotationDocumentation.docx
@@ -100,6 +100,7 @@
       </w:r>
       <w:r>
         <w:rPr>
+          <w:bCs/>
           <w:b/>
         </w:rPr>
         <w:t xml:space="preserve">Farm</w:t>
@@ -118,6 +119,7 @@
       </w:pPr>
       <w:r>
         <w:rPr>
+          <w:bCs/>
           <w:b/>
         </w:rPr>
         <w:t xml:space="preserve">Fields</w:t>
@@ -157,6 +159,7 @@
       </w:r>
       <w:r>
         <w:rPr>
+          <w:iCs/>
           <w:i/>
         </w:rPr>
         <w:t xml:space="preserve">measure</w:t>
@@ -178,6 +181,7 @@
       </w:r>
       <w:r>
         <w:rPr>
+          <w:iCs/>
           <w:i/>
         </w:rPr>
         <w:t xml:space="preserve">measure</w:t>
@@ -199,6 +203,7 @@
       </w:r>
       <w:r>
         <w:rPr>
+          <w:iCs/>
           <w:i/>
         </w:rPr>
         <w:t xml:space="preserve">length</w:t>
@@ -226,6 +231,7 @@
       </w:r>
       <w:r>
         <w:rPr>
+          <w:iCs/>
           <w:i/>
         </w:rPr>
         <w:t xml:space="preserve">surface</w:t>
@@ -247,6 +253,7 @@
       </w:pPr>
       <w:r>
         <w:rPr>
+          <w:bCs/>
           <w:b/>
         </w:rPr>
         <w:t xml:space="preserve">Demand</w:t>
@@ -274,6 +281,7 @@
       </w:r>
       <w:r>
         <w:rPr>
+          <w:bCs/>
           <w:b/>
         </w:rPr>
         <w:t xml:space="preserve">Crops</w:t>
@@ -289,6 +297,7 @@
       </w:r>
       <w:r>
         <w:rPr>
+          <w:bCs/>
           <w:b/>
         </w:rPr>
         <w:t xml:space="preserve">Fields</w:t>
@@ -304,6 +313,7 @@
       </w:r>
       <w:r>
         <w:rPr>
+          <w:bCs/>
           <w:b/>
         </w:rPr>
         <w:t xml:space="preserve">Demand</w:t>
@@ -319,6 +329,7 @@
       </w:r>
       <w:r>
         <w:rPr>
+          <w:bCs/>
           <w:b/>
         </w:rPr>
         <w:t xml:space="preserve">Crops</w:t>
@@ -334,6 +345,7 @@
       </w:r>
       <w:r>
         <w:rPr>
+          <w:bCs/>
           <w:b/>
         </w:rPr>
         <w:t xml:space="preserve">Field</w:t>
@@ -349,6 +361,7 @@
       </w:r>
       <w:r>
         <w:rPr>
+          <w:bCs/>
           <w:b/>
         </w:rPr>
         <w:t xml:space="preserve">Farm</w:t>
@@ -364,6 +377,7 @@
       </w:r>
       <w:r>
         <w:rPr>
+          <w:bCs/>
           <w:b/>
         </w:rPr>
         <w:t xml:space="preserve">Crops</w:t>
@@ -379,6 +393,7 @@
       </w:r>
       <w:r>
         <w:rPr>
+          <w:bCs/>
           <w:b/>
         </w:rPr>
         <w:t xml:space="preserve">Field</w:t>
@@ -394,6 +409,7 @@
       </w:r>
       <w:r>
         <w:rPr>
+          <w:bCs/>
           <w:b/>
         </w:rPr>
         <w:t xml:space="preserve">Crops</w:t>
@@ -497,6 +513,7 @@
       </w:r>
       <w:r>
         <w:rPr>
+          <w:bCs/>
           <w:b/>
         </w:rPr>
         <w:t xml:space="preserve">Farmland</w:t>
@@ -512,6 +529,7 @@
       </w:r>
       <w:r>
         <w:rPr>
+          <w:bCs/>
           <w:b/>
         </w:rPr>
         <w:t xml:space="preserve">Fields</w:t>
@@ -527,6 +545,7 @@
       </w:r>
       <w:r>
         <w:rPr>
+          <w:bCs/>
           <w:b/>
         </w:rPr>
         <w:t xml:space="preserve">Farm</w:t>
@@ -542,6 +561,7 @@
       </w:r>
       <w:r>
         <w:rPr>
+          <w:iCs/>
           <w:i/>
         </w:rPr>
         <w:t xml:space="preserve">Measure</w:t>
@@ -557,6 +577,7 @@
       </w:r>
       <w:r>
         <w:rPr>
+          <w:iCs/>
           <w:i/>
         </w:rPr>
         <w:t xml:space="preserve">Available</w:t>
@@ -569,6 +590,7 @@
       </w:r>
       <w:r>
         <w:rPr>
+          <w:iCs/>
           <w:i/>
         </w:rPr>
         <w:t xml:space="preserve">Included</w:t>
@@ -590,6 +612,7 @@
       </w:r>
       <w:r>
         <w:rPr>
+          <w:bCs/>
           <w:b/>
         </w:rPr>
         <w:t xml:space="preserve">Farmland</w:t>
@@ -670,6 +693,7 @@
       </w:r>
       <w:r>
         <w:rPr>
+          <w:bCs/>
           <w:b/>
         </w:rPr>
         <w:t xml:space="preserve">Demand</w:t>
@@ -685,6 +709,7 @@
       </w:r>
       <w:r>
         <w:rPr>
+          <w:bCs/>
           <w:b/>
         </w:rPr>
         <w:t xml:space="preserve">Is Same Crop As</w:t>
@@ -706,6 +731,7 @@
       </w:r>
       <w:r>
         <w:rPr>
+          <w:bCs/>
           <w:b/>
         </w:rPr>
         <w:t xml:space="preserve">Yearly Demand</w:t>
@@ -718,6 +744,7 @@
       </w:r>
       <w:r>
         <w:rPr>
+          <w:bCs/>
           <w:b/>
         </w:rPr>
         <w:t xml:space="preserve">Yearly Demand</w:t>
@@ -733,6 +760,7 @@
       </w:r>
       <w:r>
         <w:rPr>
+          <w:bCs/>
           <w:b/>
         </w:rPr>
         <w:t xml:space="preserve">Field</w:t>
@@ -754,6 +782,7 @@
       </w:r>
       <w:r>
         <w:rPr>
+          <w:bCs/>
           <w:b/>
         </w:rPr>
         <w:t xml:space="preserve">Demand</w:t>
@@ -834,6 +863,7 @@
       </w:r>
       <w:r>
         <w:rPr>
+          <w:bCs/>
           <w:b/>
         </w:rPr>
         <w:t xml:space="preserve">Crops</w:t>
@@ -849,6 +879,7 @@
       </w:r>
       <w:r>
         <w:rPr>
+          <w:bCs/>
           <w:b/>
         </w:rPr>
         <w:t xml:space="preserve">Plant?</w:t>
@@ -867,6 +898,7 @@
       </w:r>
       <w:r>
         <w:rPr>
+          <w:bCs/>
           <w:b/>
         </w:rPr>
         <w:t xml:space="preserve">Crops</w:t>
@@ -937,6 +969,7 @@
       </w:r>
       <w:r>
         <w:rPr>
+          <w:bCs/>
           <w:b/>
         </w:rPr>
         <w:t xml:space="preserve">Crop</w:t>
@@ -949,6 +982,7 @@
       </w:r>
       <w:r>
         <w:rPr>
+          <w:bCs/>
           <w:b/>
         </w:rPr>
         <w:t xml:space="preserve">Family</w:t>
@@ -961,6 +995,7 @@
       </w:r>
       <w:r>
         <w:rPr>
+          <w:bCs/>
           <w:b/>
         </w:rPr>
         <w:t xml:space="preserve">Is Annual or Perennial?</w:t>
@@ -973,6 +1008,7 @@
       </w:r>
       <w:r>
         <w:rPr>
+          <w:bCs/>
           <w:b/>
         </w:rPr>
         <w:t xml:space="preserve">Is Same Crop As</w:t>
@@ -988,7 +1024,7 @@
       <w:r>
         <w:drawing>
           <wp:inline>
-            <wp:extent cx="5334000" cy="4880318"/>
+            <wp:extent cx="5334000" cy="5227320"/>
             <wp:effectExtent b="0" l="0" r="0" t="0"/>
             <wp:docPr descr="" title="" id="1" name="Picture"/>
             <a:graphic>
@@ -1009,7 +1045,7 @@
                   <pic:spPr bwMode="auto">
                     <a:xfrm>
                       <a:off x="0" y="0"/>
-                      <a:ext cx="5334000" cy="4880318"/>
+                      <a:ext cx="5334000" cy="5227320"/>
                     </a:xfrm>
                     <a:prstGeom prst="rect">
                       <a:avLst/>
@@ -1040,6 +1076,7 @@
       </w:r>
       <w:r>
         <w:rPr>
+          <w:bCs/>
           <w:b/>
         </w:rPr>
         <w:t xml:space="preserve">Crop</w:t>
@@ -1049,6 +1086,7 @@
       </w:r>
       <w:r>
         <w:rPr>
+          <w:bCs/>
           <w:b/>
         </w:rPr>
         <w:t xml:space="preserve">Is Heavy Feeder?, Is Weed Contributor?, Is Cover Crop?</w:t>
@@ -1058,6 +1096,7 @@
       </w:r>
       <w:r>
         <w:rPr>
+          <w:bCs/>
           <w:b/>
         </w:rPr>
         <w:t xml:space="preserve">Years between plantings on the same field</w:t>
@@ -1070,6 +1109,7 @@
       </w:r>
       <w:r>
         <w:rPr>
+          <w:bCs/>
           <w:b/>
         </w:rPr>
         <w:t xml:space="preserve">Yield per Unit of Field</w:t>
@@ -1082,6 +1122,7 @@
       </w:r>
       <w:r>
         <w:rPr>
+          <w:bCs/>
           <w:b/>
         </w:rPr>
         <w:t xml:space="preserve">Demand</w:t>
@@ -1097,6 +1138,7 @@
       </w:r>
       <w:r>
         <w:rPr>
+          <w:bCs/>
           <w:b/>
         </w:rPr>
         <w:t xml:space="preserve">Farmland</w:t>
@@ -1167,6 +1209,7 @@
       </w:r>
       <w:r>
         <w:rPr>
+          <w:bCs/>
           <w:b/>
         </w:rPr>
         <w:t xml:space="preserve">Crop</w:t>
@@ -1179,6 +1222,7 @@
       </w:r>
       <w:r>
         <w:rPr>
+          <w:bCs/>
           <w:b/>
         </w:rPr>
         <w:t xml:space="preserve">Days to Maturity</w:t>
@@ -1194,6 +1238,7 @@
       </w:r>
       <w:r>
         <w:rPr>
+          <w:bCs/>
           <w:b/>
         </w:rPr>
         <w:t xml:space="preserve">Plant?</w:t>
@@ -1213,7 +1258,7 @@
     <w:bookmarkEnd w:id="28"/>
     <w:bookmarkEnd w:id="29"/>
     <w:bookmarkEnd w:id="30"/>
-    <w:bookmarkStart w:id="37" w:name="the-model"/>
+    <w:bookmarkStart w:id="38" w:name="the-model"/>
     <w:p>
       <w:pPr>
         <w:pStyle w:val="Heading1"/>
@@ -1270,6 +1315,9 @@
               </m:e>
               <m:e>
                 <m:r>
+                  <m:rPr>
+                    <m:sty m:val="p"/>
+                  </m:rPr>
                   <m:t>∑</m:t>
                 </m:r>
                 <m:r>
@@ -1279,6 +1327,9 @@
                   <m:t>X</m:t>
                 </m:r>
                 <m:r>
+                  <m:rPr>
+                    <m:sty m:val="p"/>
+                  </m:rPr>
                   <m:t>+</m:t>
                 </m:r>
                 <m:r>
@@ -1288,6 +1339,9 @@
                   <m:t>Y</m:t>
                 </m:r>
                 <m:r>
+                  <m:rPr>
+                    <m:sty m:val="p"/>
+                  </m:rPr>
                   <m:t>+</m:t>
                 </m:r>
                 <m:r>
@@ -1310,6 +1364,9 @@
               </m:e>
               <m:e>
                 <m:r>
+                  <m:rPr>
+                    <m:sty m:val="p"/>
+                  </m:rPr>
                   <m:t>∑</m:t>
                 </m:r>
                 <m:r>
@@ -1319,9 +1376,15 @@
                   <m:t>X</m:t>
                 </m:r>
                 <m:r>
+                  <m:rPr>
+                    <m:sty m:val="p"/>
+                  </m:rPr>
                   <m:t>+</m:t>
                 </m:r>
                 <m:r>
+                  <m:rPr>
+                    <m:sty m:val="p"/>
+                  </m:rPr>
                   <m:t>∑</m:t>
                 </m:r>
                 <m:r>
@@ -1331,9 +1394,15 @@
                   <m:t>Y</m:t>
                 </m:r>
                 <m:r>
+                  <m:rPr>
+                    <m:sty m:val="p"/>
+                  </m:rPr>
                   <m:t>+</m:t>
                 </m:r>
                 <m:r>
+                  <m:rPr>
+                    <m:sty m:val="p"/>
+                  </m:rPr>
                   <m:t>∑</m:t>
                 </m:r>
                 <m:r>
@@ -1343,6 +1412,9 @@
                   <m:t>Z</m:t>
                 </m:r>
                 <m:r>
+                  <m:rPr>
+                    <m:sty m:val="p"/>
+                  </m:rPr>
                   <m:t>=</m:t>
                 </m:r>
                 <m:r>
@@ -1357,6 +1429,9 @@
                   <m:t>X</m:t>
                 </m:r>
                 <m:r>
+                  <m:rPr>
+                    <m:sty m:val="p"/>
+                  </m:rPr>
                   <m:t>∈</m:t>
                 </m:r>
                 <m:r>
@@ -1371,6 +1446,9 @@
                   <m:t>X</m:t>
                 </m:r>
                 <m:r>
+                  <m:rPr>
+                    <m:sty m:val="p"/>
+                  </m:rPr>
                   <m:t>≥</m:t>
                 </m:r>
                 <m:r>
@@ -1385,21 +1463,33 @@
                   <m:t>Y</m:t>
                 </m:r>
                 <m:r>
+                  <m:rPr>
+                    <m:sty m:val="p"/>
+                  </m:rPr>
                   <m:t>∈</m:t>
                 </m:r>
                 <m:r>
+                  <m:rPr>
+                    <m:sty m:val="p"/>
+                  </m:rPr>
                   <m:t>{</m:t>
                 </m:r>
                 <m:r>
                   <m:t>0</m:t>
                 </m:r>
                 <m:r>
+                  <m:rPr>
+                    <m:sty m:val="p"/>
+                  </m:rPr>
                   <m:t>,</m:t>
                 </m:r>
                 <m:r>
                   <m:t>1</m:t>
                 </m:r>
                 <m:r>
+                  <m:rPr>
+                    <m:sty m:val="p"/>
+                  </m:rPr>
                   <m:t>}</m:t>
                 </m:r>
               </m:e>
@@ -1411,6 +1501,9 @@
                   <m:t>Z</m:t>
                 </m:r>
                 <m:r>
+                  <m:rPr>
+                    <m:sty m:val="p"/>
+                  </m:rPr>
                   <m:t>∈</m:t>
                 </m:r>
                 <m:r>
@@ -1540,6 +1633,9 @@
           <m:t>X</m:t>
         </m:r>
         <m:r>
+          <m:rPr>
+            <m:sty m:val="p"/>
+          </m:rPr>
           <m:t>≥</m:t>
         </m:r>
         <m:r>
@@ -1551,7 +1647,7 @@
       </w:r>
     </w:p>
     <w:bookmarkEnd w:id="32"/>
-    <w:bookmarkStart w:id="36" w:name="constraints"/>
+    <w:bookmarkStart w:id="37" w:name="constraints"/>
     <w:p>
       <w:pPr>
         <w:pStyle w:val="Heading2"/>
@@ -1651,6 +1747,7 @@
       </w:r>
       <w:r>
         <w:rPr>
+          <w:bCs/>
           <w:b/>
         </w:rPr>
         <w:t xml:space="preserve">Is Same Crop As</w:t>
@@ -1666,6 +1763,7 @@
       </w:r>
       <w:r>
         <w:rPr>
+          <w:bCs/>
           <w:b/>
         </w:rPr>
         <w:t xml:space="preserve">Yield per Unit of Field</w:t>
@@ -1681,6 +1779,7 @@
       </w:r>
       <w:r>
         <w:rPr>
+          <w:bCs/>
           <w:b/>
         </w:rPr>
         <w:t xml:space="preserve">Unmet Demand</w:t>
@@ -1696,6 +1795,7 @@
       </w:r>
       <w:r>
         <w:rPr>
+          <w:bCs/>
           <w:b/>
         </w:rPr>
         <w:t xml:space="preserve">Demand</w:t>
@@ -1742,7 +1842,7 @@
       </w:r>
     </w:p>
     <w:bookmarkEnd w:id="34"/>
-    <w:bookmarkStart w:id="35" w:name="X619beed97039fd4dac40c2f2973108b3986e505"/>
+    <w:bookmarkStart w:id="36" w:name="X619beed97039fd4dac40c2f2973108b3986e505"/>
     <w:p>
       <w:pPr>
         <w:pStyle w:val="Heading3"/>
@@ -1776,7 +1876,23 @@
         <w:pStyle w:val="Compact"/>
       </w:pPr>
       <w:r>
-        <w:t xml:space="preserve">After a field is release by a crop, plant crops of a different botanical family in that field.</w:t>
+        <w:t xml:space="preserve">After a field is release by a crop, plant crops of a different botanical family in that field. We can restate this principle slightly to simplify our modeling: After a field is released by a crop, do not plant crops of the same botanical family in the field for a period determines by</w:t>
+      </w:r>
+      <w:r>
+        <w:t xml:space="preserve"> </w:t>
+      </w:r>
+      <w:r>
+        <w:rPr>
+          <w:iCs/>
+          <w:i/>
+        </w:rPr>
+        <w:t xml:space="preserve">Months between plantings on same field</w:t>
+      </w:r>
+      <w:r>
+        <w:t xml:space="preserve"> </w:t>
+      </w:r>
+      <w:r>
+        <w:t xml:space="preserve">or 12 months if that is not defined.</w:t>
       </w:r>
     </w:p>
     <w:p>
@@ -1875,9 +1991,160 @@
         <w:t xml:space="preserve">Fast growing crops (buckwheat, radishes or sun hemp) follow slow growing crops.</w:t>
       </w:r>
     </w:p>
+    <w:bookmarkStart w:id="35" w:name="crop-family-rotation"/>
+    <w:p>
+      <w:pPr>
+        <w:pStyle w:val="Heading4"/>
+      </w:pPr>
+      <w:r>
+        <w:t xml:space="preserve">Crop Family Rotation</w:t>
+      </w:r>
+    </w:p>
+    <w:p>
+      <w:pPr>
+        <w:pStyle w:val="FirstParagraph"/>
+      </w:pPr>
+      <w:r>
+        <w:t xml:space="preserve">For each crop</w:t>
+      </w:r>
+      <w:r>
+        <w:t xml:space="preserve"> </w:t>
+      </w:r>
+      <m:oMath>
+        <m:r>
+          <m:t>c</m:t>
+        </m:r>
+      </m:oMath>
+      <w:r>
+        <w:t xml:space="preserve"> </w:t>
+      </w:r>
+      <w:r>
+        <w:t xml:space="preserve">of botanical family</w:t>
+      </w:r>
+      <w:r>
+        <w:t xml:space="preserve"> </w:t>
+      </w:r>
+      <m:oMath>
+        <m:r>
+          <m:t>b</m:t>
+        </m:r>
+      </m:oMath>
+      <w:r>
+        <w:t xml:space="preserve"> </w:t>
+      </w:r>
+      <w:r>
+        <w:t xml:space="preserve">planted on field</w:t>
+      </w:r>
+      <w:r>
+        <w:t xml:space="preserve"> </w:t>
+      </w:r>
+      <m:oMath>
+        <m:r>
+          <m:t>f</m:t>
+        </m:r>
+      </m:oMath>
+      <w:r>
+        <w:t xml:space="preserve"> </w:t>
+      </w:r>
+      <w:r>
+        <w:t xml:space="preserve">in year</w:t>
+      </w:r>
+      <w:r>
+        <w:t xml:space="preserve"> </w:t>
+      </w:r>
+      <m:oMath>
+        <m:r>
+          <m:t>y</m:t>
+        </m:r>
+      </m:oMath>
+      <w:r>
+        <w:t xml:space="preserve"> </w:t>
+      </w:r>
+      <w:r>
+        <w:t xml:space="preserve">and month</w:t>
+      </w:r>
+      <w:r>
+        <w:t xml:space="preserve"> </w:t>
+      </w:r>
+      <m:oMath>
+        <m:r>
+          <m:t>m</m:t>
+        </m:r>
+      </m:oMath>
+      <w:r>
+        <w:t xml:space="preserve">, we need to prohibit plantings of crops of the same botanical family in that field for the period determined by</w:t>
+      </w:r>
+      <w:r>
+        <w:t xml:space="preserve"> </w:t>
+      </w:r>
+      <w:r>
+        <w:rPr>
+          <w:iCs/>
+          <w:i/>
+        </w:rPr>
+        <w:t xml:space="preserve">Months between plantings on same field</w:t>
+      </w:r>
+      <w:r>
+        <w:t xml:space="preserve">. This strict constraint may be relaxed by defining (high objective function penalty) relaxation variables</w:t>
+      </w:r>
+      <w:r>
+        <w:t xml:space="preserve"> </w:t>
+      </w:r>
+      <m:oMath>
+        <m:r>
+          <m:t>R</m:t>
+        </m:r>
+      </m:oMath>
+      <w:r>
+        <w:t xml:space="preserve"> </w:t>
+      </w:r>
+      <w:r>
+        <w:t xml:space="preserve">for each combination of field, botanical family and year and month of planting,</w:t>
+      </w:r>
+      <w:r>
+        <w:t xml:space="preserve"> </w:t>
+      </w:r>
+      <m:oMath>
+        <m:r>
+          <m:t>f</m:t>
+        </m:r>
+        <m:r>
+          <m:t>b</m:t>
+        </m:r>
+        <m:r>
+          <m:t>y</m:t>
+        </m:r>
+        <m:r>
+          <m:t>m</m:t>
+        </m:r>
+      </m:oMath>
+      <w:r>
+        <w:t xml:space="preserve">. Thus, we implement the following constraints:</w:t>
+      </w:r>
+    </w:p>
+    <w:p>
+      <w:pPr>
+        <w:pStyle w:val="BodyText"/>
+      </w:pPr>
+      <w:r>
+        <w:t xml:space="preserve">$$
+\begin{aligned}
+\text C_{fbym} : \quad &amp; \sum_{\ \in b_{fym}} P \ + \sum_{fbym} R \ &lt;= M\ \delta_{fbym} \qquad \qquad\forall fbym\\ 
+S_{fby(m+1)} : \quad &amp; \sum_{\ \in b_{fy(m+1)}} P \ + \sum_{fby(m+1)} R \ &lt;= M\ (1 - \delta_{fbym}) \qquad \qquad\forall fby(m+1)\\
+             &amp;\delta \in {0,1} \\
+             &amp;P \in {0,1} \\
+             &amp;M = 1 \\
+             &amp;P: Planted \\
+             &amp;R: Relaxation\ of\ Rotation \\
+             &amp;\delta: Botanical\ family\ indicator
+\end{aligned}
+$$</w:t>
+      </w:r>
+    </w:p>
     <w:bookmarkEnd w:id="35"/>
     <w:bookmarkEnd w:id="36"/>
     <w:bookmarkEnd w:id="37"/>
+    <w:bookmarkEnd w:id="38"/>
     <w:sectPr/>
   </w:body>
 </w:document>
@@ -1916,10 +2183,7 @@
       <w:lvlText w:val=" "/>
       <w:lvlJc w:val="left"/>
       <w:pPr>
-        <w:tabs>
-          <w:tab w:val="num" w:pos="0"/>
-        </w:tabs>
-        <w:ind w:left="480" w:hanging="480"/>
+        <w:ind w:left="720" w:hanging="480"/>
       </w:pPr>
     </w:lvl>
     <w:lvl w:ilvl="1">
@@ -1927,10 +2191,7 @@
       <w:lvlText w:val=" "/>
       <w:lvlJc w:val="left"/>
       <w:pPr>
-        <w:tabs>
-          <w:tab w:val="num" w:pos="720"/>
-        </w:tabs>
-        <w:ind w:left="1200" w:hanging="480"/>
+        <w:ind w:left="1440" w:hanging="480"/>
       </w:pPr>
     </w:lvl>
     <w:lvl w:ilvl="2">
@@ -1938,10 +2199,7 @@
       <w:lvlText w:val=" "/>
       <w:lvlJc w:val="left"/>
       <w:pPr>
-        <w:tabs>
-          <w:tab w:val="num" w:pos="1440"/>
-        </w:tabs>
-        <w:ind w:left="1920" w:hanging="480"/>
+        <w:ind w:left="2160" w:hanging="480"/>
       </w:pPr>
     </w:lvl>
     <w:lvl w:ilvl="3">
@@ -1949,10 +2207,7 @@
       <w:lvlText w:val=" "/>
       <w:lvlJc w:val="left"/>
       <w:pPr>
-        <w:tabs>
-          <w:tab w:val="num" w:pos="2160"/>
-        </w:tabs>
-        <w:ind w:left="2640" w:hanging="480"/>
+        <w:ind w:left="2880" w:hanging="480"/>
       </w:pPr>
     </w:lvl>
     <w:lvl w:ilvl="4">
@@ -1960,10 +2215,7 @@
       <w:lvlText w:val=" "/>
       <w:lvlJc w:val="left"/>
       <w:pPr>
-        <w:tabs>
-          <w:tab w:val="num" w:pos="2880"/>
-        </w:tabs>
-        <w:ind w:left="3360" w:hanging="480"/>
+        <w:ind w:left="3600" w:hanging="480"/>
       </w:pPr>
     </w:lvl>
     <w:lvl w:ilvl="5">
@@ -1971,10 +2223,7 @@
       <w:lvlText w:val=" "/>
       <w:lvlJc w:val="left"/>
       <w:pPr>
-        <w:tabs>
-          <w:tab w:val="num" w:pos="3600"/>
-        </w:tabs>
-        <w:ind w:left="4080" w:hanging="480"/>
+        <w:ind w:left="4320" w:hanging="480"/>
       </w:pPr>
     </w:lvl>
     <w:lvl w:ilvl="6">
@@ -1982,10 +2231,7 @@
       <w:lvlText w:val=" "/>
       <w:lvlJc w:val="left"/>
       <w:pPr>
-        <w:tabs>
-          <w:tab w:val="num" w:pos="4320"/>
-        </w:tabs>
-        <w:ind w:left="4800" w:hanging="480"/>
+        <w:ind w:left="5040" w:hanging="480"/>
       </w:pPr>
     </w:lvl>
     <w:lvl w:ilvl="7">
@@ -1993,10 +2239,7 @@
       <w:lvlText w:val=" "/>
       <w:lvlJc w:val="left"/>
       <w:pPr>
-        <w:tabs>
-          <w:tab w:val="num" w:pos="5040"/>
-        </w:tabs>
-        <w:ind w:left="5520" w:hanging="480"/>
+        <w:ind w:left="5760" w:hanging="480"/>
       </w:pPr>
     </w:lvl>
     <w:lvl w:ilvl="8">
@@ -2004,10 +2247,7 @@
       <w:lvlText w:val=" "/>
       <w:lvlJc w:val="left"/>
       <w:pPr>
-        <w:tabs>
-          <w:tab w:val="num" w:pos="5760"/>
-        </w:tabs>
-        <w:ind w:left="6240" w:hanging="480"/>
+        <w:ind w:left="6480" w:hanging="480"/>
       </w:pPr>
     </w:lvl>
   </w:abstractNum>
@@ -2019,10 +2259,7 @@
       <w:lvlText w:val="•"/>
       <w:lvlJc w:val="left"/>
       <w:pPr>
-        <w:tabs>
-          <w:tab w:val="num" w:pos="0"/>
-        </w:tabs>
-        <w:ind w:left="480" w:hanging="480"/>
+        <w:ind w:left="720" w:hanging="480"/>
       </w:pPr>
     </w:lvl>
     <w:lvl w:ilvl="1">
@@ -2030,10 +2267,7 @@
       <w:lvlText w:val="–"/>
       <w:lvlJc w:val="left"/>
       <w:pPr>
-        <w:tabs>
-          <w:tab w:val="num" w:pos="720"/>
-        </w:tabs>
-        <w:ind w:left="1200" w:hanging="480"/>
+        <w:ind w:left="1440" w:hanging="480"/>
       </w:pPr>
     </w:lvl>
     <w:lvl w:ilvl="2">
@@ -2041,10 +2275,7 @@
       <w:lvlText w:val="•"/>
       <w:lvlJc w:val="left"/>
       <w:pPr>
-        <w:tabs>
-          <w:tab w:val="num" w:pos="1440"/>
-        </w:tabs>
-        <w:ind w:left="1920" w:hanging="480"/>
+        <w:ind w:left="2160" w:hanging="480"/>
       </w:pPr>
     </w:lvl>
     <w:lvl w:ilvl="3">
@@ -2052,10 +2283,7 @@
       <w:lvlText w:val="–"/>
       <w:lvlJc w:val="left"/>
       <w:pPr>
-        <w:tabs>
-          <w:tab w:val="num" w:pos="2160"/>
-        </w:tabs>
-        <w:ind w:left="2640" w:hanging="480"/>
+        <w:ind w:left="2880" w:hanging="480"/>
       </w:pPr>
     </w:lvl>
     <w:lvl w:ilvl="4">
@@ -2063,10 +2291,7 @@
       <w:lvlText w:val="•"/>
       <w:lvlJc w:val="left"/>
       <w:pPr>
-        <w:tabs>
-          <w:tab w:val="num" w:pos="2880"/>
-        </w:tabs>
-        <w:ind w:left="3360" w:hanging="480"/>
+        <w:ind w:left="3600" w:hanging="480"/>
       </w:pPr>
     </w:lvl>
     <w:lvl w:ilvl="5">
@@ -2074,10 +2299,7 @@
       <w:lvlText w:val="–"/>
       <w:lvlJc w:val="left"/>
       <w:pPr>
-        <w:tabs>
-          <w:tab w:val="num" w:pos="3600"/>
-        </w:tabs>
-        <w:ind w:left="4080" w:hanging="480"/>
+        <w:ind w:left="4320" w:hanging="480"/>
       </w:pPr>
     </w:lvl>
     <w:lvl w:ilvl="6">
@@ -2085,10 +2307,7 @@
       <w:lvlText w:val="•"/>
       <w:lvlJc w:val="left"/>
       <w:pPr>
-        <w:tabs>
-          <w:tab w:val="num" w:pos="4320"/>
-        </w:tabs>
-        <w:ind w:left="4800" w:hanging="480"/>
+        <w:ind w:left="5040" w:hanging="480"/>
       </w:pPr>
     </w:lvl>
     <w:lvl w:ilvl="7">
@@ -2096,10 +2315,7 @@
       <w:lvlText w:val="–"/>
       <w:lvlJc w:val="left"/>
       <w:pPr>
-        <w:tabs>
-          <w:tab w:val="num" w:pos="5040"/>
-        </w:tabs>
-        <w:ind w:left="5520" w:hanging="480"/>
+        <w:ind w:left="5760" w:hanging="480"/>
       </w:pPr>
     </w:lvl>
     <w:lvl w:ilvl="8">
@@ -2107,10 +2323,7 @@
       <w:lvlText w:val="•"/>
       <w:lvlJc w:val="left"/>
       <w:pPr>
-        <w:tabs>
-          <w:tab w:val="num" w:pos="5760"/>
-        </w:tabs>
-        <w:ind w:left="6240" w:hanging="480"/>
+        <w:ind w:left="6480" w:hanging="480"/>
       </w:pPr>
     </w:lvl>
   </w:abstractNum>
@@ -2481,6 +2694,21 @@
         <w:right w:w="108" w:type="dxa"/>
       </w:tblCellMar>
     </w:tblPr>
+    <w:tblStylePr w:type="firstRow">
+      <w:tblPr>
+        <w:jc w:val="left"/>
+        <w:tblInd w:w="0" w:type="dxa"/>
+      </w:tblPr>
+      <w:trPr>
+        <w:jc w:val="left"/>
+      </w:trPr>
+      <w:tcPr>
+        <w:vAlign w:val="bottom"/>
+        <w:tcBorders>
+          <w:bottom w:val="single"/>
+        </w:tcBorders>
+      </w:tcPr>
+    </w:tblStylePr>
   </w:style>
   <w:style w:type="paragraph" w:customStyle="1" w:styleId="DefinitionTerm">
     <w:name w:val="Definition Term"/>

</xml_diff>